<commit_message>
Finition du manuel de développeur
</commit_message>
<xml_diff>
--- a/Docs/Manuels/Manuel_de_mainteneur.docx
+++ b/Docs/Manuels/Manuel_de_mainteneur.docx
@@ -1986,8 +1986,6 @@
       <w:r>
         <w:t>Le contenu de ce manuel concerne les mainteneurs de l’application Web, les personnes qui mettront en place le site Web et toutes ces dépendances. Ce qui permettra d’obtenir une application Web fonctionnelle.</w:t>
       </w:r>
-      <w:bookmarkStart w:id="1" w:name="_GoBack"/>
-      <w:bookmarkEnd w:id="1"/>
       <w:r>
         <w:br w:type="page"/>
       </w:r>
@@ -1996,12 +1994,365 @@
       <w:pPr>
         <w:pStyle w:val="Titre1"/>
       </w:pPr>
-      <w:bookmarkStart w:id="2" w:name="_Toc2198384"/>
+      <w:bookmarkStart w:id="1" w:name="_Toc2198384"/>
       <w:r>
         <w:lastRenderedPageBreak/>
         <w:t>Prérequis</w:t>
       </w:r>
+      <w:bookmarkEnd w:id="1"/>
+    </w:p>
+    <w:p>
+      <w:pPr>
+        <w:pStyle w:val="Titre2"/>
+        <w:rPr>
+          <w:lang w:val="en-GB"/>
+        </w:rPr>
+      </w:pPr>
+      <w:r>
+        <w:rPr>
+          <w:lang w:val="en-GB"/>
+        </w:rPr>
+        <w:t>NodeJS</w:t>
+      </w:r>
+    </w:p>
+    <w:p>
+      <w:pPr>
+        <w:rPr>
+          <w:lang w:val="en-GB"/>
+        </w:rPr>
+      </w:pPr>
+    </w:p>
+    <w:p>
+      <w:r>
+        <w:t>Au cours de ce p</w:t>
+      </w:r>
+      <w:r>
+        <w:t>rojet, la partie</w:t>
+      </w:r>
+      <w:r>
+        <w:t xml:space="preserve"> </w:t>
+      </w:r>
+      <w:proofErr w:type="spellStart"/>
+      <w:r>
+        <w:t>B</w:t>
+      </w:r>
+      <w:r>
+        <w:t>ack-</w:t>
+      </w:r>
+      <w:r>
+        <w:t>E</w:t>
+      </w:r>
+      <w:r>
+        <w:t>nd</w:t>
+      </w:r>
+      <w:proofErr w:type="spellEnd"/>
+      <w:r>
+        <w:t xml:space="preserve"> est représenté par l’utilisation de </w:t>
+      </w:r>
+      <w:proofErr w:type="spellStart"/>
+      <w:r>
+        <w:t>NodeJS</w:t>
+      </w:r>
+      <w:proofErr w:type="spellEnd"/>
+      <w:r>
+        <w:t xml:space="preserve">. Pour télécharger la dernière version, sachant qu’on utilise un système d’exploitation Linux, dirigez-vous directement sur le </w:t>
+      </w:r>
+      <w:hyperlink r:id="rId10" w:history="1">
+        <w:r>
+          <w:rPr>
+            <w:rStyle w:val="Lienhypertexte"/>
+          </w:rPr>
+          <w:t>site officiel</w:t>
+        </w:r>
+      </w:hyperlink>
+      <w:r>
+        <w:t xml:space="preserve"> de </w:t>
+      </w:r>
+      <w:proofErr w:type="spellStart"/>
+      <w:r>
+        <w:t>NodeJS</w:t>
+      </w:r>
+      <w:proofErr w:type="spellEnd"/>
+      <w:r>
+        <w:t>.</w:t>
+      </w:r>
+    </w:p>
+    <w:p>
+      <w:r>
+        <w:t>D</w:t>
+      </w:r>
+      <w:r>
+        <w:t>émarrer le serveur</w:t>
+      </w:r>
+      <w:r>
+        <w:t xml:space="preserve"> </w:t>
+      </w:r>
+      <w:proofErr w:type="spellStart"/>
+      <w:r>
+        <w:t>NodeJS</w:t>
+      </w:r>
+      <w:proofErr w:type="spellEnd"/>
+      <w:r>
+        <w:t xml:space="preserve"> peut correspondre seulement à </w:t>
+      </w:r>
+      <w:r>
+        <w:t xml:space="preserve">la partie </w:t>
+      </w:r>
+      <w:proofErr w:type="spellStart"/>
+      <w:r>
+        <w:t>Back-End</w:t>
+      </w:r>
+      <w:proofErr w:type="spellEnd"/>
+      <w:r>
+        <w:t xml:space="preserve"> mais aussi il est possible de</w:t>
+      </w:r>
+      <w:r>
+        <w:t xml:space="preserve"> regrouper la partie </w:t>
+      </w:r>
+      <w:proofErr w:type="spellStart"/>
+      <w:r>
+        <w:t>Front-End</w:t>
+      </w:r>
+      <w:proofErr w:type="spellEnd"/>
+      <w:r>
+        <w:t xml:space="preserve"> et la partie </w:t>
+      </w:r>
+      <w:proofErr w:type="spellStart"/>
+      <w:r>
+        <w:t>Back-End</w:t>
+      </w:r>
+      <w:proofErr w:type="spellEnd"/>
+      <w:r>
+        <w:t xml:space="preserve"> en une application, ce qui a été utilisé au cours de ce projet</w:t>
+      </w:r>
+      <w:r>
+        <w:t>, d</w:t>
+      </w:r>
+      <w:r>
+        <w:t>e</w:t>
+      </w:r>
+      <w:r>
+        <w:t xml:space="preserve"> cette manière</w:t>
+      </w:r>
+      <w:r>
+        <w:t xml:space="preserve"> cela nécessite qu’un seul port</w:t>
+      </w:r>
+      <w:r>
+        <w:t>.</w:t>
+      </w:r>
+      <w:r>
+        <w:t xml:space="preserve"> O</w:t>
+      </w:r>
+      <w:r>
+        <w:t>n utilise la commande suivante</w:t>
+      </w:r>
+      <w:r>
+        <w:t xml:space="preserve"> pour démarrer le serveur</w:t>
+      </w:r>
+      <w:r>
+        <w:t> :</w:t>
+      </w:r>
+    </w:p>
+    <w:p>
+      <w:pPr>
+        <w:pStyle w:val="Citation"/>
+        <w:rPr>
+          <w:lang w:val="fr-FR"/>
+        </w:rPr>
+      </w:pPr>
+      <w:r>
+        <w:rPr>
+          <w:lang w:val="fr-FR"/>
+        </w:rPr>
+        <w:t xml:space="preserve">&gt; </w:t>
+      </w:r>
+      <w:proofErr w:type="spellStart"/>
+      <w:r>
+        <w:rPr>
+          <w:lang w:val="fr-FR"/>
+        </w:rPr>
+        <w:t>npm</w:t>
+      </w:r>
+      <w:proofErr w:type="spellEnd"/>
+      <w:r>
+        <w:rPr>
+          <w:lang w:val="fr-FR"/>
+        </w:rPr>
+        <w:t xml:space="preserve"> run </w:t>
+      </w:r>
+      <w:proofErr w:type="spellStart"/>
+      <w:proofErr w:type="gramStart"/>
+      <w:r>
+        <w:rPr>
+          <w:lang w:val="fr-FR"/>
+        </w:rPr>
+        <w:t>start:server</w:t>
+      </w:r>
+      <w:proofErr w:type="spellEnd"/>
+      <w:proofErr w:type="gramEnd"/>
+    </w:p>
+    <w:p>
+      <w:r>
+        <w:t>On peut retrouver cette c</w:t>
+      </w:r>
+      <w:r>
+        <w:t>ommande dans le fichier de configuration</w:t>
+      </w:r>
+      <w:r>
+        <w:t xml:space="preserve"> « </w:t>
+      </w:r>
+      <w:proofErr w:type="spellStart"/>
+      <w:proofErr w:type="gramStart"/>
+      <w:r>
+        <w:t>package.json</w:t>
+      </w:r>
+      <w:proofErr w:type="spellEnd"/>
+      <w:proofErr w:type="gramEnd"/>
+      <w:r>
+        <w:t> »</w:t>
+      </w:r>
+      <w:r>
+        <w:t>.</w:t>
+      </w:r>
+    </w:p>
+    <w:p/>
+    <w:p>
+      <w:pPr>
+        <w:pStyle w:val="Titre2"/>
+        <w:rPr>
+          <w:lang w:val="en-GB"/>
+        </w:rPr>
+      </w:pPr>
+      <w:r>
+        <w:rPr>
+          <w:lang w:val="en-GB"/>
+        </w:rPr>
+        <w:t>Angular CLI</w:t>
+      </w:r>
+    </w:p>
+    <w:p>
+      <w:pPr>
+        <w:rPr>
+          <w:lang w:val="en-GB"/>
+        </w:rPr>
+      </w:pPr>
+    </w:p>
+    <w:p>
+      <w:r>
+        <w:t xml:space="preserve">La partie </w:t>
+      </w:r>
+      <w:proofErr w:type="spellStart"/>
+      <w:r>
+        <w:t>Front-End</w:t>
+      </w:r>
+      <w:proofErr w:type="spellEnd"/>
+      <w:r>
+        <w:t xml:space="preserve"> s</w:t>
+      </w:r>
+      <w:r>
+        <w:t>era couverte par l’utilisation d’</w:t>
+      </w:r>
+      <w:proofErr w:type="spellStart"/>
+      <w:r>
+        <w:t>Angular</w:t>
+      </w:r>
+      <w:proofErr w:type="spellEnd"/>
+      <w:r>
+        <w:t xml:space="preserve">, ne pas confondre avec AngularJS, ici nous utilisons la version utilisant du </w:t>
+      </w:r>
+      <w:proofErr w:type="spellStart"/>
+      <w:r>
+        <w:t>TypeScript</w:t>
+      </w:r>
+      <w:proofErr w:type="spellEnd"/>
+      <w:r>
+        <w:t xml:space="preserve">. Pour télécharger </w:t>
+      </w:r>
+      <w:proofErr w:type="spellStart"/>
+      <w:r>
+        <w:t>Angular</w:t>
+      </w:r>
+      <w:proofErr w:type="spellEnd"/>
+      <w:r>
+        <w:t xml:space="preserve"> CLI, il est possible de passer par le gestionnaire de paquets de </w:t>
+      </w:r>
+      <w:proofErr w:type="spellStart"/>
+      <w:r>
+        <w:t>NodeJS</w:t>
+      </w:r>
+      <w:proofErr w:type="spellEnd"/>
+      <w:r>
+        <w:t xml:space="preserve">, </w:t>
+      </w:r>
+      <w:proofErr w:type="spellStart"/>
+      <w:r>
+        <w:t>npm</w:t>
+      </w:r>
+      <w:proofErr w:type="spellEnd"/>
+      <w:r>
+        <w:t>.</w:t>
+      </w:r>
+    </w:p>
+    <w:p>
+      <w:pPr>
+        <w:pStyle w:val="Citation"/>
+      </w:pPr>
+      <w:proofErr w:type="gramStart"/>
+      <w:r>
+        <w:t xml:space="preserve">&gt;  </w:t>
+      </w:r>
+      <w:proofErr w:type="spellStart"/>
+      <w:r>
+        <w:t>npm</w:t>
+      </w:r>
+      <w:proofErr w:type="spellEnd"/>
+      <w:proofErr w:type="gramEnd"/>
+      <w:r>
+        <w:t xml:space="preserve"> install -g @angular/cli</w:t>
+      </w:r>
+    </w:p>
+    <w:p>
+      <w:r>
+        <w:t xml:space="preserve">Il est possible de démarrer indépendamment la partie </w:t>
+      </w:r>
+      <w:proofErr w:type="spellStart"/>
+      <w:r>
+        <w:t>Front-End</w:t>
+      </w:r>
+      <w:proofErr w:type="spellEnd"/>
+      <w:r>
+        <w:t xml:space="preserve"> via la commande :</w:t>
+      </w:r>
+    </w:p>
+    <w:p>
+      <w:pPr>
+        <w:pStyle w:val="Citation"/>
+      </w:pPr>
+      <w:r>
+        <w:t xml:space="preserve">&gt; ng </w:t>
+      </w:r>
+      <w:proofErr w:type="gramStart"/>
+      <w:r>
+        <w:t>serve</w:t>
+      </w:r>
+      <w:proofErr w:type="gramEnd"/>
+    </w:p>
+    <w:p>
+      <w:pPr>
+        <w:rPr>
+          <w:lang w:val="en-GB"/>
+        </w:rPr>
+      </w:pPr>
+      <w:bookmarkStart w:id="2" w:name="_GoBack"/>
       <w:bookmarkEnd w:id="2"/>
+    </w:p>
+    <w:p>
+      <w:pPr>
+        <w:pStyle w:val="Titre2"/>
+      </w:pPr>
+      <w:r>
+        <w:t>MongoDB</w:t>
+      </w:r>
     </w:p>
     <w:p/>
     <w:p/>
@@ -2136,7 +2487,7 @@
     <w:p/>
     <w:p/>
     <w:sectPr>
-      <w:footerReference w:type="default" r:id="rId10"/>
+      <w:footerReference w:type="default" r:id="rId11"/>
       <w:pgSz w:w="11906" w:h="16838"/>
       <w:pgMar w:top="1417" w:right="1417" w:bottom="1417" w:left="1417" w:header="708" w:footer="708" w:gutter="0"/>
       <w:pgNumType w:start="0"/>
@@ -2679,6 +3030,118 @@
     </w:lvl>
   </w:abstractNum>
   <w:abstractNum w:abstractNumId="3" w15:restartNumberingAfterBreak="0">
+    <w:nsid w:val="42101D56"/>
+    <w:multiLevelType w:val="hybridMultilevel"/>
+    <w:tmpl w:val="81C28102"/>
+    <w:lvl w:ilvl="0" w:tplc="3E28E9CA">
+      <w:numFmt w:val="bullet"/>
+      <w:lvlText w:val=""/>
+      <w:lvlJc w:val="left"/>
+      <w:pPr>
+        <w:ind w:left="720" w:hanging="360"/>
+      </w:pPr>
+      <w:rPr>
+        <w:rFonts w:ascii="Wingdings" w:eastAsiaTheme="minorHAnsi" w:hAnsi="Wingdings" w:cstheme="minorBidi" w:hint="default"/>
+      </w:rPr>
+    </w:lvl>
+    <w:lvl w:ilvl="1" w:tplc="040C0003" w:tentative="1">
+      <w:start w:val="1"/>
+      <w:numFmt w:val="bullet"/>
+      <w:lvlText w:val="o"/>
+      <w:lvlJc w:val="left"/>
+      <w:pPr>
+        <w:ind w:left="1440" w:hanging="360"/>
+      </w:pPr>
+      <w:rPr>
+        <w:rFonts w:ascii="Courier New" w:hAnsi="Courier New" w:cs="Courier New" w:hint="default"/>
+      </w:rPr>
+    </w:lvl>
+    <w:lvl w:ilvl="2" w:tplc="040C0005" w:tentative="1">
+      <w:start w:val="1"/>
+      <w:numFmt w:val="bullet"/>
+      <w:lvlText w:val=""/>
+      <w:lvlJc w:val="left"/>
+      <w:pPr>
+        <w:ind w:left="2160" w:hanging="360"/>
+      </w:pPr>
+      <w:rPr>
+        <w:rFonts w:ascii="Wingdings" w:hAnsi="Wingdings" w:hint="default"/>
+      </w:rPr>
+    </w:lvl>
+    <w:lvl w:ilvl="3" w:tplc="040C0001" w:tentative="1">
+      <w:start w:val="1"/>
+      <w:numFmt w:val="bullet"/>
+      <w:lvlText w:val=""/>
+      <w:lvlJc w:val="left"/>
+      <w:pPr>
+        <w:ind w:left="2880" w:hanging="360"/>
+      </w:pPr>
+      <w:rPr>
+        <w:rFonts w:ascii="Symbol" w:hAnsi="Symbol" w:hint="default"/>
+      </w:rPr>
+    </w:lvl>
+    <w:lvl w:ilvl="4" w:tplc="040C0003" w:tentative="1">
+      <w:start w:val="1"/>
+      <w:numFmt w:val="bullet"/>
+      <w:lvlText w:val="o"/>
+      <w:lvlJc w:val="left"/>
+      <w:pPr>
+        <w:ind w:left="3600" w:hanging="360"/>
+      </w:pPr>
+      <w:rPr>
+        <w:rFonts w:ascii="Courier New" w:hAnsi="Courier New" w:cs="Courier New" w:hint="default"/>
+      </w:rPr>
+    </w:lvl>
+    <w:lvl w:ilvl="5" w:tplc="040C0005" w:tentative="1">
+      <w:start w:val="1"/>
+      <w:numFmt w:val="bullet"/>
+      <w:lvlText w:val=""/>
+      <w:lvlJc w:val="left"/>
+      <w:pPr>
+        <w:ind w:left="4320" w:hanging="360"/>
+      </w:pPr>
+      <w:rPr>
+        <w:rFonts w:ascii="Wingdings" w:hAnsi="Wingdings" w:hint="default"/>
+      </w:rPr>
+    </w:lvl>
+    <w:lvl w:ilvl="6" w:tplc="040C0001" w:tentative="1">
+      <w:start w:val="1"/>
+      <w:numFmt w:val="bullet"/>
+      <w:lvlText w:val=""/>
+      <w:lvlJc w:val="left"/>
+      <w:pPr>
+        <w:ind w:left="5040" w:hanging="360"/>
+      </w:pPr>
+      <w:rPr>
+        <w:rFonts w:ascii="Symbol" w:hAnsi="Symbol" w:hint="default"/>
+      </w:rPr>
+    </w:lvl>
+    <w:lvl w:ilvl="7" w:tplc="040C0003" w:tentative="1">
+      <w:start w:val="1"/>
+      <w:numFmt w:val="bullet"/>
+      <w:lvlText w:val="o"/>
+      <w:lvlJc w:val="left"/>
+      <w:pPr>
+        <w:ind w:left="5760" w:hanging="360"/>
+      </w:pPr>
+      <w:rPr>
+        <w:rFonts w:ascii="Courier New" w:hAnsi="Courier New" w:cs="Courier New" w:hint="default"/>
+      </w:rPr>
+    </w:lvl>
+    <w:lvl w:ilvl="8" w:tplc="040C0005" w:tentative="1">
+      <w:start w:val="1"/>
+      <w:numFmt w:val="bullet"/>
+      <w:lvlText w:val=""/>
+      <w:lvlJc w:val="left"/>
+      <w:pPr>
+        <w:ind w:left="6480" w:hanging="360"/>
+      </w:pPr>
+      <w:rPr>
+        <w:rFonts w:ascii="Wingdings" w:hAnsi="Wingdings" w:hint="default"/>
+      </w:rPr>
+    </w:lvl>
+  </w:abstractNum>
+  <w:abstractNum w:abstractNumId="4" w15:restartNumberingAfterBreak="0">
     <w:nsid w:val="47E25DEA"/>
     <w:multiLevelType w:val="hybridMultilevel"/>
     <w:tmpl w:val="4A4EEF8C"/>
@@ -2791,7 +3254,119 @@
       </w:rPr>
     </w:lvl>
   </w:abstractNum>
-  <w:abstractNum w:abstractNumId="4" w15:restartNumberingAfterBreak="0">
+  <w:abstractNum w:abstractNumId="5" w15:restartNumberingAfterBreak="0">
+    <w:nsid w:val="502C61BD"/>
+    <w:multiLevelType w:val="hybridMultilevel"/>
+    <w:tmpl w:val="C0F6213A"/>
+    <w:lvl w:ilvl="0" w:tplc="AAC02188">
+      <w:numFmt w:val="bullet"/>
+      <w:lvlText w:val=""/>
+      <w:lvlJc w:val="left"/>
+      <w:pPr>
+        <w:ind w:left="720" w:hanging="360"/>
+      </w:pPr>
+      <w:rPr>
+        <w:rFonts w:ascii="Wingdings" w:eastAsiaTheme="minorHAnsi" w:hAnsi="Wingdings" w:cstheme="minorBidi" w:hint="default"/>
+      </w:rPr>
+    </w:lvl>
+    <w:lvl w:ilvl="1" w:tplc="040C0003" w:tentative="1">
+      <w:start w:val="1"/>
+      <w:numFmt w:val="bullet"/>
+      <w:lvlText w:val="o"/>
+      <w:lvlJc w:val="left"/>
+      <w:pPr>
+        <w:ind w:left="1440" w:hanging="360"/>
+      </w:pPr>
+      <w:rPr>
+        <w:rFonts w:ascii="Courier New" w:hAnsi="Courier New" w:cs="Courier New" w:hint="default"/>
+      </w:rPr>
+    </w:lvl>
+    <w:lvl w:ilvl="2" w:tplc="040C0005" w:tentative="1">
+      <w:start w:val="1"/>
+      <w:numFmt w:val="bullet"/>
+      <w:lvlText w:val=""/>
+      <w:lvlJc w:val="left"/>
+      <w:pPr>
+        <w:ind w:left="2160" w:hanging="360"/>
+      </w:pPr>
+      <w:rPr>
+        <w:rFonts w:ascii="Wingdings" w:hAnsi="Wingdings" w:hint="default"/>
+      </w:rPr>
+    </w:lvl>
+    <w:lvl w:ilvl="3" w:tplc="040C0001" w:tentative="1">
+      <w:start w:val="1"/>
+      <w:numFmt w:val="bullet"/>
+      <w:lvlText w:val=""/>
+      <w:lvlJc w:val="left"/>
+      <w:pPr>
+        <w:ind w:left="2880" w:hanging="360"/>
+      </w:pPr>
+      <w:rPr>
+        <w:rFonts w:ascii="Symbol" w:hAnsi="Symbol" w:hint="default"/>
+      </w:rPr>
+    </w:lvl>
+    <w:lvl w:ilvl="4" w:tplc="040C0003" w:tentative="1">
+      <w:start w:val="1"/>
+      <w:numFmt w:val="bullet"/>
+      <w:lvlText w:val="o"/>
+      <w:lvlJc w:val="left"/>
+      <w:pPr>
+        <w:ind w:left="3600" w:hanging="360"/>
+      </w:pPr>
+      <w:rPr>
+        <w:rFonts w:ascii="Courier New" w:hAnsi="Courier New" w:cs="Courier New" w:hint="default"/>
+      </w:rPr>
+    </w:lvl>
+    <w:lvl w:ilvl="5" w:tplc="040C0005" w:tentative="1">
+      <w:start w:val="1"/>
+      <w:numFmt w:val="bullet"/>
+      <w:lvlText w:val=""/>
+      <w:lvlJc w:val="left"/>
+      <w:pPr>
+        <w:ind w:left="4320" w:hanging="360"/>
+      </w:pPr>
+      <w:rPr>
+        <w:rFonts w:ascii="Wingdings" w:hAnsi="Wingdings" w:hint="default"/>
+      </w:rPr>
+    </w:lvl>
+    <w:lvl w:ilvl="6" w:tplc="040C0001" w:tentative="1">
+      <w:start w:val="1"/>
+      <w:numFmt w:val="bullet"/>
+      <w:lvlText w:val=""/>
+      <w:lvlJc w:val="left"/>
+      <w:pPr>
+        <w:ind w:left="5040" w:hanging="360"/>
+      </w:pPr>
+      <w:rPr>
+        <w:rFonts w:ascii="Symbol" w:hAnsi="Symbol" w:hint="default"/>
+      </w:rPr>
+    </w:lvl>
+    <w:lvl w:ilvl="7" w:tplc="040C0003" w:tentative="1">
+      <w:start w:val="1"/>
+      <w:numFmt w:val="bullet"/>
+      <w:lvlText w:val="o"/>
+      <w:lvlJc w:val="left"/>
+      <w:pPr>
+        <w:ind w:left="5760" w:hanging="360"/>
+      </w:pPr>
+      <w:rPr>
+        <w:rFonts w:ascii="Courier New" w:hAnsi="Courier New" w:cs="Courier New" w:hint="default"/>
+      </w:rPr>
+    </w:lvl>
+    <w:lvl w:ilvl="8" w:tplc="040C0005" w:tentative="1">
+      <w:start w:val="1"/>
+      <w:numFmt w:val="bullet"/>
+      <w:lvlText w:val=""/>
+      <w:lvlJc w:val="left"/>
+      <w:pPr>
+        <w:ind w:left="6480" w:hanging="360"/>
+      </w:pPr>
+      <w:rPr>
+        <w:rFonts w:ascii="Wingdings" w:hAnsi="Wingdings" w:hint="default"/>
+      </w:rPr>
+    </w:lvl>
+  </w:abstractNum>
+  <w:abstractNum w:abstractNumId="6" w15:restartNumberingAfterBreak="0">
     <w:nsid w:val="5A8974E3"/>
     <w:multiLevelType w:val="hybridMultilevel"/>
     <w:tmpl w:val="196A3726"/>
@@ -2905,7 +3480,7 @@
       </w:rPr>
     </w:lvl>
   </w:abstractNum>
-  <w:abstractNum w:abstractNumId="5" w15:restartNumberingAfterBreak="0">
+  <w:abstractNum w:abstractNumId="7" w15:restartNumberingAfterBreak="0">
     <w:nsid w:val="64857F50"/>
     <w:multiLevelType w:val="hybridMultilevel"/>
     <w:tmpl w:val="CF6E4B3C"/>
@@ -3018,7 +3593,7 @@
       </w:rPr>
     </w:lvl>
   </w:abstractNum>
-  <w:abstractNum w:abstractNumId="6" w15:restartNumberingAfterBreak="0">
+  <w:abstractNum w:abstractNumId="8" w15:restartNumberingAfterBreak="0">
     <w:nsid w:val="64962613"/>
     <w:multiLevelType w:val="hybridMultilevel"/>
     <w:tmpl w:val="FD7AD9EC"/>
@@ -3132,7 +3707,7 @@
       </w:rPr>
     </w:lvl>
   </w:abstractNum>
-  <w:abstractNum w:abstractNumId="7" w15:restartNumberingAfterBreak="0">
+  <w:abstractNum w:abstractNumId="9" w15:restartNumberingAfterBreak="0">
     <w:nsid w:val="76C24640"/>
     <w:multiLevelType w:val="hybridMultilevel"/>
     <w:tmpl w:val="AAD4FAF2"/>
@@ -3245,7 +3820,7 @@
       </w:rPr>
     </w:lvl>
   </w:abstractNum>
-  <w:abstractNum w:abstractNumId="8" w15:restartNumberingAfterBreak="0">
+  <w:abstractNum w:abstractNumId="10" w15:restartNumberingAfterBreak="0">
     <w:nsid w:val="7CB468AB"/>
     <w:multiLevelType w:val="hybridMultilevel"/>
     <w:tmpl w:val="59FEF7AE"/>
@@ -3359,31 +3934,37 @@
     </w:lvl>
   </w:abstractNum>
   <w:num w:numId="1">
-    <w:abstractNumId w:val="7"/>
+    <w:abstractNumId w:val="9"/>
   </w:num>
   <w:num w:numId="2">
     <w:abstractNumId w:val="1"/>
   </w:num>
   <w:num w:numId="3">
-    <w:abstractNumId w:val="5"/>
+    <w:abstractNumId w:val="7"/>
   </w:num>
   <w:num w:numId="4">
-    <w:abstractNumId w:val="3"/>
+    <w:abstractNumId w:val="4"/>
   </w:num>
   <w:num w:numId="5">
     <w:abstractNumId w:val="0"/>
   </w:num>
   <w:num w:numId="6">
-    <w:abstractNumId w:val="8"/>
+    <w:abstractNumId w:val="10"/>
   </w:num>
   <w:num w:numId="7">
     <w:abstractNumId w:val="2"/>
   </w:num>
   <w:num w:numId="8">
+    <w:abstractNumId w:val="8"/>
+  </w:num>
+  <w:num w:numId="9">
     <w:abstractNumId w:val="6"/>
   </w:num>
-  <w:num w:numId="9">
-    <w:abstractNumId w:val="4"/>
+  <w:num w:numId="10">
+    <w:abstractNumId w:val="5"/>
+  </w:num>
+  <w:num w:numId="11">
+    <w:abstractNumId w:val="3"/>
   </w:num>
 </w:numbering>
 </file>
@@ -4386,6 +4967,41 @@
       <w:shd w:val="clear" w:color="auto" w:fill="E1DFDD"/>
     </w:rPr>
   </w:style>
+  <w:style w:type="paragraph" w:styleId="Citation">
+    <w:name w:val="Quote"/>
+    <w:basedOn w:val="Normal"/>
+    <w:next w:val="Normal"/>
+    <w:link w:val="CitationCar"/>
+    <w:uiPriority w:val="29"/>
+    <w:qFormat/>
+    <w:rsid w:val="00FA24DC"/>
+    <w:pPr>
+      <w:shd w:val="clear" w:color="auto" w:fill="000000" w:themeFill="text1"/>
+      <w:spacing w:before="200"/>
+      <w:jc w:val="left"/>
+    </w:pPr>
+    <w:rPr>
+      <w:i/>
+      <w:iCs/>
+      <w:color w:val="00CC00"/>
+      <w:lang w:val="en-GB"/>
+    </w:rPr>
+  </w:style>
+  <w:style w:type="character" w:customStyle="1" w:styleId="CitationCar">
+    <w:name w:val="Citation Car"/>
+    <w:basedOn w:val="Policepardfaut"/>
+    <w:link w:val="Citation"/>
+    <w:uiPriority w:val="29"/>
+    <w:rsid w:val="00FA24DC"/>
+    <w:rPr>
+      <w:rFonts w:ascii="Century Gothic" w:hAnsi="Century Gothic"/>
+      <w:i/>
+      <w:iCs/>
+      <w:color w:val="00CC00"/>
+      <w:shd w:val="clear" w:color="auto" w:fill="000000" w:themeFill="text1"/>
+      <w:lang w:val="en-GB"/>
+    </w:rPr>
+  </w:style>
 </w:styles>
 </file>
 
@@ -4440,7 +5056,7 @@
     <w:charset w:val="00"/>
     <w:family w:val="roman"/>
     <w:pitch w:val="variable"/>
-    <w:sig w:usb0="E0002EFF" w:usb1="C000785B" w:usb2="00000009" w:usb3="00000000" w:csb0="000001FF" w:csb1="00000000"/>
+    <w:sig w:usb0="E0002AFF" w:usb1="C0007843" w:usb2="00000009" w:usb3="00000000" w:csb0="000001FF" w:csb1="00000000"/>
   </w:font>
   <w:font w:name="Courier New">
     <w:panose1 w:val="02070309020205020404"/>
@@ -4461,7 +5077,7 @@
     <w:charset w:val="00"/>
     <w:family w:val="swiss"/>
     <w:pitch w:val="variable"/>
-    <w:sig w:usb0="E0002AFF" w:usb1="C000247B" w:usb2="00000009" w:usb3="00000000" w:csb0="000001FF" w:csb1="00000000"/>
+    <w:sig w:usb0="E0002AFF" w:usb1="4000ACFF" w:usb2="00000001" w:usb3="00000000" w:csb0="000001FF" w:csb1="00000000"/>
   </w:font>
   <w:font w:name="Century Gothic">
     <w:panose1 w:val="020B0502020202020204"/>
@@ -4475,7 +5091,7 @@
     <w:charset w:val="00"/>
     <w:family w:val="swiss"/>
     <w:pitch w:val="variable"/>
-    <w:sig w:usb0="E0002AFF" w:usb1="C000247B" w:usb2="00000009" w:usb3="00000000" w:csb0="000001FF" w:csb1="00000000"/>
+    <w:sig w:usb0="A0002AEF" w:usb1="4000207B" w:usb2="00000000" w:usb3="00000000" w:csb0="000001FF" w:csb1="00000000"/>
   </w:font>
   <w:font w:name="MS PGothic">
     <w:panose1 w:val="020B0600070205080204"/>
@@ -4513,6 +5129,7 @@
     <w:rsidRoot w:val="00730F53"/>
     <w:rsid w:val="00730F53"/>
     <w:rsid w:val="00C77B9C"/>
+    <w:rsid w:val="00CB4B42"/>
   </w:rsids>
   <m:mathPr>
     <m:mathFont m:val="Cambria Math"/>
@@ -5297,7 +5914,7 @@
 </file>
 
 <file path=customXml/itemProps2.xml><?xml version="1.0" encoding="utf-8"?>
-<ds:datastoreItem xmlns:ds="http://schemas.openxmlformats.org/officeDocument/2006/customXml" ds:itemID="{3C0C7DD1-9702-41B1-BBB6-C41FA36CB994}">
+<ds:datastoreItem xmlns:ds="http://schemas.openxmlformats.org/officeDocument/2006/customXml" ds:itemID="{0D5AF1CD-AC2E-4D89-BFB2-F29C9D7D9C13}">
   <ds:schemaRefs>
     <ds:schemaRef ds:uri="http://schemas.openxmlformats.org/officeDocument/2006/bibliography"/>
   </ds:schemaRefs>

</xml_diff>